<commit_message>
Added participation to the report
</commit_message>
<xml_diff>
--- a/doc/Game Center Report.docx
+++ b/doc/Game Center Report.docx
@@ -283,7 +283,6 @@
           <w:lang w:val="hr-HR"/>
         </w:rPr>
         <w:tab/>
-        <w:t/>
       </w:r>
       <w:r>
         <w:rPr>
@@ -292,6 +291,13 @@
           <w:lang w:val="hr-HR"/>
         </w:rPr>
         <w:tab/>
+      </w:r>
+      <w:r>
+        <w:rPr>
+          <w:rFonts w:hint="default"/>
+          <w:w w:val="105"/>
+          <w:lang w:val="hr-HR"/>
+        </w:rPr>
         <w:t xml:space="preserve">       Faruk Joldić 220302155</w:t>
       </w:r>
     </w:p>
@@ -316,7 +322,6 @@
           <w:lang w:val="hr-HR"/>
         </w:rPr>
         <w:tab/>
-        <w:t/>
       </w:r>
       <w:r>
         <w:rPr>
@@ -325,6 +330,13 @@
           <w:lang w:val="hr-HR"/>
         </w:rPr>
         <w:tab/>
+      </w:r>
+      <w:r>
+        <w:rPr>
+          <w:rFonts w:hint="default"/>
+          <w:w w:val="105"/>
+          <w:lang w:val="hr-HR"/>
+        </w:rPr>
         <w:t xml:space="preserve">       Faris Keserović 220302101</w:t>
       </w:r>
     </w:p>
@@ -391,7 +403,6 @@
           <w:lang w:val="hr-HR"/>
         </w:rPr>
         <w:tab/>
-        <w:t/>
       </w:r>
       <w:r>
         <w:rPr>
@@ -400,6 +411,13 @@
           <w:lang w:val="hr-HR"/>
         </w:rPr>
         <w:tab/>
+      </w:r>
+      <w:r>
+        <w:rPr>
+          <w:rFonts w:hint="default"/>
+          <w:w w:val="105"/>
+          <w:lang w:val="hr-HR"/>
+        </w:rPr>
         <w:t xml:space="preserve">       Ismail Dedić 220302174</w:t>
       </w:r>
     </w:p>
@@ -464,9 +482,11 @@
       </w:sdtPr>
       <w:sdtEndPr>
         <w:rPr>
+          <w:rFonts w:ascii="SimSun" w:hAnsi="SimSun" w:eastAsia="SimSun" w:cs="Times New Roman"/>
           <w:b/>
           <w:sz w:val="24"/>
           <w:szCs w:val="24"/>
+          <w:lang w:val="en-US" w:eastAsia="en-US" w:bidi="ar-SA"/>
         </w:rPr>
       </w:sdtEndPr>
       <w:sdtContent>
@@ -1346,12 +1366,167 @@
     </w:p>
     <w:p>
       <w:pPr>
+        <w:rPr>
+          <w:b/>
+        </w:rPr>
+      </w:pPr>
+    </w:p>
+    <w:p>
+      <w:pPr>
+        <w:rPr>
+          <w:b/>
+        </w:rPr>
+      </w:pPr>
+    </w:p>
+    <w:p>
+      <w:pPr>
+        <w:rPr>
+          <w:b/>
+        </w:rPr>
+      </w:pPr>
+    </w:p>
+    <w:p>
+      <w:pPr>
+        <w:rPr>
+          <w:b/>
+        </w:rPr>
+      </w:pPr>
+    </w:p>
+    <w:p>
+      <w:pPr>
+        <w:rPr>
+          <w:b/>
+        </w:rPr>
+      </w:pPr>
+    </w:p>
+    <w:p>
+      <w:pPr>
+        <w:rPr>
+          <w:b/>
+        </w:rPr>
+      </w:pPr>
+    </w:p>
+    <w:p>
+      <w:pPr>
+        <w:rPr>
+          <w:b/>
+        </w:rPr>
+      </w:pPr>
+    </w:p>
+    <w:p>
+      <w:pPr>
+        <w:rPr>
+          <w:b/>
+        </w:rPr>
+      </w:pPr>
+    </w:p>
+    <w:p>
+      <w:pPr>
+        <w:rPr>
+          <w:b/>
+        </w:rPr>
+      </w:pPr>
+    </w:p>
+    <w:p>
+      <w:pPr>
+        <w:rPr>
+          <w:b/>
+        </w:rPr>
+      </w:pPr>
+    </w:p>
+    <w:p>
+      <w:pPr>
+        <w:rPr>
+          <w:b/>
+        </w:rPr>
+      </w:pPr>
+    </w:p>
+    <w:p>
+      <w:pPr>
+        <w:rPr>
+          <w:b/>
+        </w:rPr>
+      </w:pPr>
+    </w:p>
+    <w:p>
+      <w:pPr>
+        <w:rPr>
+          <w:b/>
+        </w:rPr>
+      </w:pPr>
+    </w:p>
+    <w:p>
+      <w:pPr>
+        <w:rPr>
+          <w:b/>
+        </w:rPr>
+      </w:pPr>
+    </w:p>
+    <w:p>
+      <w:pPr>
+        <w:rPr>
+          <w:b/>
+        </w:rPr>
+      </w:pPr>
+    </w:p>
+    <w:p>
+      <w:pPr>
+        <w:rPr>
+          <w:b/>
+        </w:rPr>
+      </w:pPr>
+    </w:p>
+    <w:p>
+      <w:pPr>
+        <w:rPr>
+          <w:b/>
+        </w:rPr>
+      </w:pPr>
+    </w:p>
+    <w:p>
+      <w:pPr>
+        <w:rPr>
+          <w:b/>
+        </w:rPr>
+      </w:pPr>
+    </w:p>
+    <w:p>
+      <w:pPr>
+        <w:rPr>
+          <w:b/>
+        </w:rPr>
+      </w:pPr>
+    </w:p>
+    <w:p>
+      <w:pPr>
+        <w:rPr>
+          <w:b/>
+        </w:rPr>
+      </w:pPr>
+    </w:p>
+    <w:p>
+      <w:pPr>
+        <w:rPr>
+          <w:b/>
+        </w:rPr>
+      </w:pPr>
+    </w:p>
+    <w:p>
+      <w:pPr>
+        <w:rPr>
+          <w:b/>
+        </w:rPr>
+      </w:pPr>
+    </w:p>
+    <w:p>
+      <w:pPr>
         <w:pStyle w:val="2"/>
         <w:numPr>
           <w:ilvl w:val="0"/>
           <w:numId w:val="11"/>
         </w:numPr>
         <w:bidi w:val="0"/>
+        <w:spacing w:line="240" w:lineRule="auto"/>
         <w:rPr>
           <w:rFonts w:hint="default"/>
           <w:lang w:val="hr-HR"/>
@@ -1366,6 +1541,29 @@
         <w:t>Main Menu</w:t>
       </w:r>
       <w:bookmarkEnd w:id="3"/>
+    </w:p>
+    <w:p>
+      <w:pPr>
+        <w:rPr>
+          <w:rFonts w:hint="default"/>
+          <w:lang w:val="hr-HR"/>
+        </w:rPr>
+      </w:pPr>
+      <w:r>
+        <w:rPr>
+          <w:rFonts w:hint="default"/>
+          <w:lang w:val="hr-HR"/>
+        </w:rPr>
+        <w:t>Ismail Dedić</w:t>
+      </w:r>
+    </w:p>
+    <w:p>
+      <w:pPr>
+        <w:rPr>
+          <w:rFonts w:hint="default"/>
+          <w:lang w:val="hr-HR"/>
+        </w:rPr>
+      </w:pPr>
     </w:p>
     <w:p>
       <w:pPr>
@@ -1719,12 +1917,93 @@
     </w:p>
     <w:p>
       <w:pPr>
+        <w:rPr>
+          <w:rFonts w:hint="default"/>
+          <w:lang w:val="hr-HR"/>
+        </w:rPr>
+      </w:pPr>
+    </w:p>
+    <w:p>
+      <w:pPr>
+        <w:rPr>
+          <w:rFonts w:hint="default"/>
+          <w:lang w:val="hr-HR"/>
+        </w:rPr>
+      </w:pPr>
+    </w:p>
+    <w:p>
+      <w:pPr>
+        <w:rPr>
+          <w:rFonts w:hint="default"/>
+          <w:lang w:val="hr-HR"/>
+        </w:rPr>
+      </w:pPr>
+    </w:p>
+    <w:p>
+      <w:pPr>
+        <w:rPr>
+          <w:rFonts w:hint="default"/>
+          <w:lang w:val="hr-HR"/>
+        </w:rPr>
+      </w:pPr>
+    </w:p>
+    <w:p>
+      <w:pPr>
+        <w:rPr>
+          <w:rFonts w:hint="default"/>
+          <w:lang w:val="hr-HR"/>
+        </w:rPr>
+      </w:pPr>
+    </w:p>
+    <w:p>
+      <w:pPr>
+        <w:rPr>
+          <w:rFonts w:hint="default"/>
+          <w:lang w:val="hr-HR"/>
+        </w:rPr>
+      </w:pPr>
+    </w:p>
+    <w:p>
+      <w:pPr>
+        <w:rPr>
+          <w:rFonts w:hint="default"/>
+          <w:lang w:val="hr-HR"/>
+        </w:rPr>
+      </w:pPr>
+    </w:p>
+    <w:p>
+      <w:pPr>
+        <w:rPr>
+          <w:rFonts w:hint="default"/>
+          <w:lang w:val="hr-HR"/>
+        </w:rPr>
+      </w:pPr>
+    </w:p>
+    <w:p>
+      <w:pPr>
+        <w:rPr>
+          <w:rFonts w:hint="default"/>
+          <w:lang w:val="hr-HR"/>
+        </w:rPr>
+      </w:pPr>
+    </w:p>
+    <w:p>
+      <w:pPr>
+        <w:rPr>
+          <w:rFonts w:hint="default"/>
+          <w:lang w:val="hr-HR"/>
+        </w:rPr>
+      </w:pPr>
+    </w:p>
+    <w:p>
+      <w:pPr>
         <w:pStyle w:val="2"/>
         <w:numPr>
           <w:ilvl w:val="0"/>
           <w:numId w:val="11"/>
         </w:numPr>
         <w:bidi w:val="0"/>
+        <w:spacing w:line="240" w:lineRule="auto"/>
         <w:ind w:left="0" w:leftChars="0" w:right="0" w:rightChars="0" w:firstLine="0" w:firstLineChars="0"/>
         <w:rPr>
           <w:rFonts w:hint="default"/>
@@ -1737,9 +2016,39 @@
           <w:rFonts w:hint="default"/>
           <w:lang w:val="hr-HR"/>
         </w:rPr>
-        <w:t>BlackJack</w:t>
+        <w:t>BlackJac</w:t>
       </w:r>
       <w:bookmarkEnd w:id="6"/>
+      <w:r>
+        <w:rPr>
+          <w:rFonts w:hint="default"/>
+          <w:lang w:val="hr-HR"/>
+        </w:rPr>
+        <w:t>k</w:t>
+      </w:r>
+    </w:p>
+    <w:p>
+      <w:pPr>
+        <w:rPr>
+          <w:rFonts w:hint="default"/>
+          <w:lang w:val="hr-HR"/>
+        </w:rPr>
+      </w:pPr>
+      <w:r>
+        <w:rPr>
+          <w:rFonts w:hint="default"/>
+          <w:lang w:val="hr-HR"/>
+        </w:rPr>
+        <w:t>Amer Jusić</w:t>
+      </w:r>
+    </w:p>
+    <w:p>
+      <w:pPr>
+        <w:rPr>
+          <w:rFonts w:hint="default"/>
+          <w:lang w:val="hr-HR"/>
+        </w:rPr>
+      </w:pPr>
     </w:p>
     <w:p>
       <w:pPr>
@@ -1992,12 +2301,209 @@
     </w:p>
     <w:p>
       <w:pPr>
+        <w:rPr>
+          <w:rFonts w:hint="default"/>
+        </w:rPr>
+      </w:pPr>
+    </w:p>
+    <w:p>
+      <w:pPr>
+        <w:rPr>
+          <w:rFonts w:hint="default"/>
+        </w:rPr>
+      </w:pPr>
+    </w:p>
+    <w:p>
+      <w:pPr>
+        <w:rPr>
+          <w:rFonts w:hint="default"/>
+        </w:rPr>
+      </w:pPr>
+    </w:p>
+    <w:p>
+      <w:pPr>
+        <w:rPr>
+          <w:rFonts w:hint="default"/>
+        </w:rPr>
+      </w:pPr>
+    </w:p>
+    <w:p>
+      <w:pPr>
+        <w:rPr>
+          <w:rFonts w:hint="default"/>
+        </w:rPr>
+      </w:pPr>
+    </w:p>
+    <w:p>
+      <w:pPr>
+        <w:rPr>
+          <w:rFonts w:hint="default"/>
+        </w:rPr>
+      </w:pPr>
+    </w:p>
+    <w:p>
+      <w:pPr>
+        <w:rPr>
+          <w:rFonts w:hint="default"/>
+        </w:rPr>
+      </w:pPr>
+    </w:p>
+    <w:p>
+      <w:pPr>
+        <w:rPr>
+          <w:rFonts w:hint="default"/>
+        </w:rPr>
+      </w:pPr>
+    </w:p>
+    <w:p>
+      <w:pPr>
+        <w:rPr>
+          <w:rFonts w:hint="default"/>
+        </w:rPr>
+      </w:pPr>
+    </w:p>
+    <w:p>
+      <w:pPr>
+        <w:rPr>
+          <w:rFonts w:hint="default"/>
+        </w:rPr>
+      </w:pPr>
+    </w:p>
+    <w:p>
+      <w:pPr>
+        <w:rPr>
+          <w:rFonts w:hint="default"/>
+        </w:rPr>
+      </w:pPr>
+    </w:p>
+    <w:p>
+      <w:pPr>
+        <w:rPr>
+          <w:rFonts w:hint="default"/>
+        </w:rPr>
+      </w:pPr>
+    </w:p>
+    <w:p>
+      <w:pPr>
+        <w:rPr>
+          <w:rFonts w:hint="default"/>
+        </w:rPr>
+      </w:pPr>
+    </w:p>
+    <w:p>
+      <w:pPr>
+        <w:rPr>
+          <w:rFonts w:hint="default"/>
+        </w:rPr>
+      </w:pPr>
+    </w:p>
+    <w:p>
+      <w:pPr>
+        <w:rPr>
+          <w:rFonts w:hint="default"/>
+        </w:rPr>
+      </w:pPr>
+    </w:p>
+    <w:p>
+      <w:pPr>
+        <w:rPr>
+          <w:rFonts w:hint="default"/>
+        </w:rPr>
+      </w:pPr>
+    </w:p>
+    <w:p>
+      <w:pPr>
+        <w:rPr>
+          <w:rFonts w:hint="default"/>
+        </w:rPr>
+      </w:pPr>
+    </w:p>
+    <w:p>
+      <w:pPr>
+        <w:rPr>
+          <w:rFonts w:hint="default"/>
+        </w:rPr>
+      </w:pPr>
+    </w:p>
+    <w:p>
+      <w:pPr>
+        <w:rPr>
+          <w:rFonts w:hint="default"/>
+        </w:rPr>
+      </w:pPr>
+    </w:p>
+    <w:p>
+      <w:pPr>
+        <w:rPr>
+          <w:rFonts w:hint="default"/>
+        </w:rPr>
+      </w:pPr>
+    </w:p>
+    <w:p>
+      <w:pPr>
+        <w:rPr>
+          <w:rFonts w:hint="default"/>
+        </w:rPr>
+      </w:pPr>
+    </w:p>
+    <w:p>
+      <w:pPr>
+        <w:rPr>
+          <w:rFonts w:hint="default"/>
+        </w:rPr>
+      </w:pPr>
+    </w:p>
+    <w:p>
+      <w:pPr>
+        <w:rPr>
+          <w:rFonts w:hint="default"/>
+        </w:rPr>
+      </w:pPr>
+    </w:p>
+    <w:p>
+      <w:pPr>
+        <w:rPr>
+          <w:rFonts w:hint="default"/>
+        </w:rPr>
+      </w:pPr>
+    </w:p>
+    <w:p>
+      <w:pPr>
+        <w:rPr>
+          <w:rFonts w:hint="default"/>
+        </w:rPr>
+      </w:pPr>
+    </w:p>
+    <w:p>
+      <w:pPr>
+        <w:rPr>
+          <w:rFonts w:hint="default"/>
+        </w:rPr>
+      </w:pPr>
+    </w:p>
+    <w:p>
+      <w:pPr>
+        <w:rPr>
+          <w:rFonts w:hint="default"/>
+        </w:rPr>
+      </w:pPr>
+    </w:p>
+    <w:p>
+      <w:pPr>
+        <w:rPr>
+          <w:rFonts w:hint="default"/>
+        </w:rPr>
+      </w:pPr>
+    </w:p>
+    <w:p>
+      <w:pPr>
         <w:pStyle w:val="2"/>
         <w:numPr>
           <w:ilvl w:val="0"/>
           <w:numId w:val="11"/>
         </w:numPr>
         <w:bidi w:val="0"/>
+        <w:spacing w:line="240" w:lineRule="auto"/>
         <w:ind w:left="0" w:leftChars="0" w:firstLine="0" w:firstLineChars="0"/>
         <w:rPr>
           <w:rFonts w:hint="default"/>
@@ -2010,9 +2516,39 @@
           <w:rFonts w:hint="default"/>
           <w:lang w:val="hr-HR"/>
         </w:rPr>
-        <w:t>Horse Race</w:t>
+        <w:t>Horse Rac</w:t>
       </w:r>
       <w:bookmarkEnd w:id="9"/>
+      <w:r>
+        <w:rPr>
+          <w:rFonts w:hint="default"/>
+          <w:lang w:val="hr-HR"/>
+        </w:rPr>
+        <w:t>e</w:t>
+      </w:r>
+    </w:p>
+    <w:p>
+      <w:pPr>
+        <w:rPr>
+          <w:rFonts w:hint="default"/>
+          <w:lang w:val="hr-HR"/>
+        </w:rPr>
+      </w:pPr>
+      <w:r>
+        <w:rPr>
+          <w:rFonts w:hint="default"/>
+          <w:lang w:val="hr-HR"/>
+        </w:rPr>
+        <w:t>Faris Keserović</w:t>
+      </w:r>
+    </w:p>
+    <w:p>
+      <w:pPr>
+        <w:rPr>
+          <w:rFonts w:hint="default"/>
+          <w:lang w:val="hr-HR"/>
+        </w:rPr>
+      </w:pPr>
     </w:p>
     <w:p>
       <w:pPr>
@@ -2293,12 +2829,153 @@
     </w:p>
     <w:p>
       <w:pPr>
+        <w:rPr>
+          <w:rFonts w:hint="default"/>
+        </w:rPr>
+      </w:pPr>
+    </w:p>
+    <w:p>
+      <w:pPr>
+        <w:rPr>
+          <w:rFonts w:hint="default"/>
+        </w:rPr>
+      </w:pPr>
+    </w:p>
+    <w:p>
+      <w:pPr>
+        <w:rPr>
+          <w:rFonts w:hint="default"/>
+        </w:rPr>
+      </w:pPr>
+    </w:p>
+    <w:p>
+      <w:pPr>
+        <w:rPr>
+          <w:rFonts w:hint="default"/>
+        </w:rPr>
+      </w:pPr>
+    </w:p>
+    <w:p>
+      <w:pPr>
+        <w:rPr>
+          <w:rFonts w:hint="default"/>
+        </w:rPr>
+      </w:pPr>
+    </w:p>
+    <w:p>
+      <w:pPr>
+        <w:rPr>
+          <w:rFonts w:hint="default"/>
+        </w:rPr>
+      </w:pPr>
+    </w:p>
+    <w:p>
+      <w:pPr>
+        <w:rPr>
+          <w:rFonts w:hint="default"/>
+        </w:rPr>
+      </w:pPr>
+    </w:p>
+    <w:p>
+      <w:pPr>
+        <w:rPr>
+          <w:rFonts w:hint="default"/>
+        </w:rPr>
+      </w:pPr>
+    </w:p>
+    <w:p>
+      <w:pPr>
+        <w:rPr>
+          <w:rFonts w:hint="default"/>
+        </w:rPr>
+      </w:pPr>
+    </w:p>
+    <w:p>
+      <w:pPr>
+        <w:rPr>
+          <w:rFonts w:hint="default"/>
+        </w:rPr>
+      </w:pPr>
+    </w:p>
+    <w:p>
+      <w:pPr>
+        <w:rPr>
+          <w:rFonts w:hint="default"/>
+        </w:rPr>
+      </w:pPr>
+    </w:p>
+    <w:p>
+      <w:pPr>
+        <w:rPr>
+          <w:rFonts w:hint="default"/>
+        </w:rPr>
+      </w:pPr>
+    </w:p>
+    <w:p>
+      <w:pPr>
+        <w:rPr>
+          <w:rFonts w:hint="default"/>
+        </w:rPr>
+      </w:pPr>
+    </w:p>
+    <w:p>
+      <w:pPr>
+        <w:rPr>
+          <w:rFonts w:hint="default"/>
+        </w:rPr>
+      </w:pPr>
+    </w:p>
+    <w:p>
+      <w:pPr>
+        <w:rPr>
+          <w:rFonts w:hint="default"/>
+        </w:rPr>
+      </w:pPr>
+    </w:p>
+    <w:p>
+      <w:pPr>
+        <w:rPr>
+          <w:rFonts w:hint="default"/>
+        </w:rPr>
+      </w:pPr>
+    </w:p>
+    <w:p>
+      <w:pPr>
+        <w:rPr>
+          <w:rFonts w:hint="default"/>
+        </w:rPr>
+      </w:pPr>
+    </w:p>
+    <w:p>
+      <w:pPr>
+        <w:rPr>
+          <w:rFonts w:hint="default"/>
+        </w:rPr>
+      </w:pPr>
+    </w:p>
+    <w:p>
+      <w:pPr>
+        <w:rPr>
+          <w:rFonts w:hint="default"/>
+        </w:rPr>
+      </w:pPr>
+    </w:p>
+    <w:p>
+      <w:pPr>
+        <w:rPr>
+          <w:rFonts w:hint="default"/>
+        </w:rPr>
+      </w:pPr>
+    </w:p>
+    <w:p>
+      <w:pPr>
         <w:pStyle w:val="2"/>
         <w:numPr>
           <w:ilvl w:val="0"/>
           <w:numId w:val="11"/>
         </w:numPr>
         <w:bidi w:val="0"/>
+        <w:spacing w:line="240" w:lineRule="auto"/>
         <w:ind w:left="0" w:leftChars="0" w:firstLine="0" w:firstLineChars="0"/>
         <w:rPr>
           <w:rFonts w:hint="default"/>
@@ -2314,6 +2991,31 @@
         <w:t>Minesweeper</w:t>
       </w:r>
       <w:bookmarkEnd w:id="12"/>
+    </w:p>
+    <w:p>
+      <w:pPr>
+        <w:rPr>
+          <w:rFonts w:hint="default"/>
+          <w:lang w:val="hr-HR"/>
+        </w:rPr>
+      </w:pPr>
+      <w:r>
+        <w:rPr>
+          <w:rFonts w:hint="default"/>
+          <w:lang w:val="hr-HR"/>
+        </w:rPr>
+        <w:t>Faruk Joldić &amp; Ismail Dedić</w:t>
+      </w:r>
+      <w:bookmarkStart w:id="15" w:name="_GoBack"/>
+      <w:bookmarkEnd w:id="15"/>
+    </w:p>
+    <w:p>
+      <w:pPr>
+        <w:rPr>
+          <w:rFonts w:hint="default"/>
+          <w:lang w:val="hr-HR"/>
+        </w:rPr>
+      </w:pPr>
     </w:p>
     <w:p>
       <w:pPr>
@@ -2863,46 +3565,37 @@
           <w:bCs/>
           <w:lang w:val="hr-HR"/>
         </w:rPr>
-        <w:t>Minesweeper::i</w:t>
+        <w:t xml:space="preserve">Minesweeper::initial(): </w:t>
       </w:r>
       <w:r>
+        <w:rPr>
+          <w:rFonts w:hint="default"/>
+          <w:b w:val="0"/>
+          <w:bCs w:val="0"/>
+          <w:lang w:val="hr-HR"/>
+        </w:rPr>
+        <w:t>This function initialises the board that the user sees and the original one.</w:t>
+      </w:r>
+    </w:p>
+    <w:p>
+      <w:pPr>
+        <w:bidi w:val="0"/>
         <w:rPr>
           <w:rFonts w:hint="default"/>
           <w:b/>
           <w:bCs/>
           <w:lang w:val="hr-HR"/>
         </w:rPr>
-        <w:t xml:space="preserve">nitial(): </w:t>
-      </w:r>
+      </w:pPr>
+    </w:p>
+    <w:p>
       <w:r>
-        <w:rPr>
-          <w:rFonts w:hint="default"/>
-          <w:b w:val="0"/>
-          <w:bCs w:val="0"/>
-          <w:lang w:val="hr-HR"/>
-        </w:rPr>
-        <w:t>This function initialises the board that the user sees and the original one.</w:t>
-      </w:r>
-    </w:p>
-    <w:p>
-      <w:pPr>
-        <w:bidi w:val="0"/>
         <w:rPr>
           <w:rFonts w:hint="default"/>
           <w:b/>
           <w:bCs/>
           <w:lang w:val="hr-HR"/>
         </w:rPr>
-      </w:pPr>
-    </w:p>
-    <w:p>
-      <w:r>
-        <w:rPr>
-          <w:rFonts w:hint="default"/>
-          <w:b/>
-          <w:bCs/>
-          <w:lang w:val="hr-HR"/>
-        </w:rPr>
         <w:t>Minesweeper::playUntil():</w:t>
       </w:r>
       <w:r>
@@ -2929,15 +3622,7 @@
         <w:rPr>
           <w:rFonts w:hint="default"/>
         </w:rPr>
-        <w:t>If the number of adjacent mines is 0, the function then recursively applies itself to each of the 8 cells surrounding the chosen ce</w:t>
-      </w:r>
-      <w:bookmarkStart w:id="15" w:name="_GoBack"/>
-      <w:bookmarkEnd w:id="15"/>
-      <w:r>
-        <w:rPr>
-          <w:rFonts w:hint="default"/>
-        </w:rPr>
-        <w:t>ll, as long as they are valid positions on the board (i.e. within the bounds of the board) and do not contain mines.</w:t>
+        <w:t>If the number of adjacent mines is 0, the function then recursively applies itself to each of the 8 cells surrounding the chosen cell, as long as they are valid positions on the board (i.e. within the bounds of the board) and do not contain mines.</w:t>
       </w:r>
     </w:p>
     <w:p>
@@ -3573,13 +4258,13 @@
     <w:lsdException w:qFormat="1" w:uiPriority="0" w:name="heading 7"/>
     <w:lsdException w:qFormat="1" w:uiPriority="0" w:name="heading 8"/>
     <w:lsdException w:qFormat="1" w:uiPriority="0" w:name="heading 9"/>
-    <w:lsdException w:unhideWhenUsed="0" w:uiPriority="0" w:semiHidden="0" w:name="index 1"/>
-    <w:lsdException w:unhideWhenUsed="0" w:uiPriority="0" w:semiHidden="0" w:name="index 2"/>
+    <w:lsdException w:qFormat="1" w:unhideWhenUsed="0" w:uiPriority="0" w:semiHidden="0" w:name="index 1"/>
+    <w:lsdException w:qFormat="1" w:unhideWhenUsed="0" w:uiPriority="0" w:semiHidden="0" w:name="index 2"/>
     <w:lsdException w:unhideWhenUsed="0" w:uiPriority="0" w:semiHidden="0" w:name="index 3"/>
     <w:lsdException w:unhideWhenUsed="0" w:uiPriority="0" w:semiHidden="0" w:name="index 4"/>
     <w:lsdException w:unhideWhenUsed="0" w:uiPriority="0" w:semiHidden="0" w:name="index 5"/>
     <w:lsdException w:unhideWhenUsed="0" w:uiPriority="0" w:semiHidden="0" w:name="index 6"/>
-    <w:lsdException w:unhideWhenUsed="0" w:uiPriority="0" w:semiHidden="0" w:name="index 7"/>
+    <w:lsdException w:qFormat="1" w:unhideWhenUsed="0" w:uiPriority="0" w:semiHidden="0" w:name="index 7"/>
     <w:lsdException w:unhideWhenUsed="0" w:uiPriority="0" w:semiHidden="0" w:name="index 8"/>
     <w:lsdException w:unhideWhenUsed="0" w:uiPriority="0" w:semiHidden="0" w:name="index 9"/>
     <w:lsdException w:unhideWhenUsed="0" w:uiPriority="0" w:semiHidden="0" w:name="toc 1"/>
@@ -3593,19 +4278,19 @@
     <w:lsdException w:unhideWhenUsed="0" w:uiPriority="0" w:semiHidden="0" w:name="toc 9"/>
     <w:lsdException w:unhideWhenUsed="0" w:uiPriority="0" w:semiHidden="0" w:name="Normal Indent"/>
     <w:lsdException w:unhideWhenUsed="0" w:uiPriority="0" w:semiHidden="0" w:name="footnote text"/>
-    <w:lsdException w:unhideWhenUsed="0" w:uiPriority="0" w:semiHidden="0" w:name="annotation text"/>
-    <w:lsdException w:unhideWhenUsed="0" w:uiPriority="0" w:semiHidden="0" w:name="header"/>
+    <w:lsdException w:qFormat="1" w:unhideWhenUsed="0" w:uiPriority="0" w:semiHidden="0" w:name="annotation text"/>
+    <w:lsdException w:qFormat="1" w:unhideWhenUsed="0" w:uiPriority="0" w:semiHidden="0" w:name="header"/>
     <w:lsdException w:unhideWhenUsed="0" w:uiPriority="0" w:semiHidden="0" w:name="footer"/>
     <w:lsdException w:unhideWhenUsed="0" w:uiPriority="0" w:semiHidden="0" w:name="index heading"/>
     <w:lsdException w:qFormat="1" w:uiPriority="0" w:name="caption"/>
     <w:lsdException w:unhideWhenUsed="0" w:uiPriority="0" w:semiHidden="0" w:name="table of figures"/>
     <w:lsdException w:unhideWhenUsed="0" w:uiPriority="0" w:semiHidden="0" w:name="envelope address"/>
-    <w:lsdException w:unhideWhenUsed="0" w:uiPriority="0" w:semiHidden="0" w:name="envelope return"/>
-    <w:lsdException w:unhideWhenUsed="0" w:uiPriority="0" w:semiHidden="0" w:name="footnote reference"/>
-    <w:lsdException w:unhideWhenUsed="0" w:uiPriority="0" w:semiHidden="0" w:name="annotation reference"/>
+    <w:lsdException w:qFormat="1" w:unhideWhenUsed="0" w:uiPriority="0" w:semiHidden="0" w:name="envelope return"/>
+    <w:lsdException w:qFormat="1" w:unhideWhenUsed="0" w:uiPriority="0" w:semiHidden="0" w:name="footnote reference"/>
+    <w:lsdException w:qFormat="1" w:unhideWhenUsed="0" w:uiPriority="0" w:semiHidden="0" w:name="annotation reference"/>
     <w:lsdException w:unhideWhenUsed="0" w:uiPriority="0" w:semiHidden="0" w:name="line number"/>
     <w:lsdException w:unhideWhenUsed="0" w:uiPriority="0" w:semiHidden="0" w:name="page number"/>
-    <w:lsdException w:unhideWhenUsed="0" w:uiPriority="0" w:semiHidden="0" w:name="endnote reference"/>
+    <w:lsdException w:qFormat="1" w:unhideWhenUsed="0" w:uiPriority="0" w:semiHidden="0" w:name="endnote reference"/>
     <w:lsdException w:unhideWhenUsed="0" w:uiPriority="0" w:semiHidden="0" w:name="endnote text"/>
     <w:lsdException w:unhideWhenUsed="0" w:uiPriority="0" w:semiHidden="0" w:name="table of authorities"/>
     <w:lsdException w:unhideWhenUsed="0" w:uiPriority="0" w:semiHidden="0" w:name="macro"/>
@@ -3626,11 +4311,11 @@
     <w:lsdException w:unhideWhenUsed="0" w:uiPriority="0" w:semiHidden="0" w:name="List Number 4"/>
     <w:lsdException w:unhideWhenUsed="0" w:uiPriority="0" w:semiHidden="0" w:name="List Number 5"/>
     <w:lsdException w:qFormat="1" w:unhideWhenUsed="0" w:uiPriority="0" w:semiHidden="0" w:name="Title"/>
-    <w:lsdException w:unhideWhenUsed="0" w:uiPriority="0" w:semiHidden="0" w:name="Closing"/>
+    <w:lsdException w:qFormat="1" w:unhideWhenUsed="0" w:uiPriority="0" w:semiHidden="0" w:name="Closing"/>
     <w:lsdException w:unhideWhenUsed="0" w:uiPriority="0" w:semiHidden="0" w:name="Signature"/>
     <w:lsdException w:qFormat="1" w:unhideWhenUsed="0" w:uiPriority="0" w:name="Default Paragraph Font"/>
-    <w:lsdException w:unhideWhenUsed="0" w:uiPriority="0" w:semiHidden="0" w:name="Body Text"/>
-    <w:lsdException w:unhideWhenUsed="0" w:uiPriority="0" w:semiHidden="0" w:name="Body Text Indent"/>
+    <w:lsdException w:qFormat="1" w:unhideWhenUsed="0" w:uiPriority="0" w:semiHidden="0" w:name="Body Text"/>
+    <w:lsdException w:qFormat="1" w:unhideWhenUsed="0" w:uiPriority="0" w:semiHidden="0" w:name="Body Text Indent"/>
     <w:lsdException w:unhideWhenUsed="0" w:uiPriority="0" w:semiHidden="0" w:name="List Continue"/>
     <w:lsdException w:unhideWhenUsed="0" w:uiPriority="0" w:semiHidden="0" w:name="List Continue 2"/>
     <w:lsdException w:unhideWhenUsed="0" w:uiPriority="0" w:semiHidden="0" w:name="List Continue 3"/>
@@ -3645,7 +4330,7 @@
     <w:lsdException w:unhideWhenUsed="0" w:uiPriority="0" w:semiHidden="0" w:name="Note Heading"/>
     <w:lsdException w:unhideWhenUsed="0" w:uiPriority="0" w:semiHidden="0" w:name="Body Text 2"/>
     <w:lsdException w:unhideWhenUsed="0" w:uiPriority="0" w:semiHidden="0" w:name="Body Text 3"/>
-    <w:lsdException w:unhideWhenUsed="0" w:uiPriority="0" w:semiHidden="0" w:name="Body Text Indent 2"/>
+    <w:lsdException w:qFormat="1" w:unhideWhenUsed="0" w:uiPriority="0" w:semiHidden="0" w:name="Body Text Indent 2"/>
     <w:lsdException w:unhideWhenUsed="0" w:uiPriority="0" w:semiHidden="0" w:name="Body Text Indent 3"/>
     <w:lsdException w:unhideWhenUsed="0" w:uiPriority="0" w:semiHidden="0" w:name="Block Text"/>
     <w:lsdException w:unhideWhenUsed="0" w:uiPriority="0" w:semiHidden="0" w:name="Hyperlink"/>
@@ -3657,15 +4342,15 @@
     <w:lsdException w:unhideWhenUsed="0" w:uiPriority="0" w:semiHidden="0" w:name="E-mail Signature"/>
     <w:lsdException w:unhideWhenUsed="0" w:uiPriority="0" w:semiHidden="0" w:name="Normal (Web)"/>
     <w:lsdException w:unhideWhenUsed="0" w:uiPriority="0" w:semiHidden="0" w:name="HTML Acronym"/>
-    <w:lsdException w:unhideWhenUsed="0" w:uiPriority="0" w:semiHidden="0" w:name="HTML Address"/>
+    <w:lsdException w:qFormat="1" w:unhideWhenUsed="0" w:uiPriority="0" w:semiHidden="0" w:name="HTML Address"/>
     <w:lsdException w:unhideWhenUsed="0" w:uiPriority="0" w:semiHidden="0" w:name="HTML Cite"/>
-    <w:lsdException w:unhideWhenUsed="0" w:uiPriority="0" w:semiHidden="0" w:name="HTML Code"/>
+    <w:lsdException w:qFormat="1" w:unhideWhenUsed="0" w:uiPriority="0" w:semiHidden="0" w:name="HTML Code"/>
     <w:lsdException w:unhideWhenUsed="0" w:uiPriority="0" w:semiHidden="0" w:name="HTML Definition"/>
-    <w:lsdException w:unhideWhenUsed="0" w:uiPriority="0" w:semiHidden="0" w:name="HTML Keyboard"/>
+    <w:lsdException w:qFormat="1" w:unhideWhenUsed="0" w:uiPriority="0" w:semiHidden="0" w:name="HTML Keyboard"/>
     <w:lsdException w:unhideWhenUsed="0" w:uiPriority="0" w:semiHidden="0" w:name="HTML Preformatted"/>
     <w:lsdException w:unhideWhenUsed="0" w:uiPriority="0" w:semiHidden="0" w:name="HTML Sample"/>
-    <w:lsdException w:unhideWhenUsed="0" w:uiPriority="0" w:semiHidden="0" w:name="HTML Typewriter"/>
-    <w:lsdException w:unhideWhenUsed="0" w:uiPriority="0" w:semiHidden="0" w:name="HTML Variable"/>
+    <w:lsdException w:qFormat="1" w:unhideWhenUsed="0" w:uiPriority="0" w:semiHidden="0" w:name="HTML Typewriter"/>
+    <w:lsdException w:qFormat="1" w:unhideWhenUsed="0" w:uiPriority="0" w:semiHidden="0" w:name="HTML Variable"/>
     <w:lsdException w:unhideWhenUsed="0" w:uiPriority="0" w:name="Normal Table"/>
     <w:lsdException w:unhideWhenUsed="0" w:uiPriority="0" w:semiHidden="0" w:name="annotation subject"/>
     <w:lsdException w:unhideWhenUsed="0" w:uiPriority="0" w:semiHidden="0" w:name="Table Simple 1"/>
@@ -3710,7 +4395,7 @@
     <w:lsdException w:unhideWhenUsed="0" w:uiPriority="0" w:semiHidden="0" w:name="Table Web 1"/>
     <w:lsdException w:unhideWhenUsed="0" w:uiPriority="0" w:semiHidden="0" w:name="Table Web 2"/>
     <w:lsdException w:unhideWhenUsed="0" w:uiPriority="0" w:semiHidden="0" w:name="Table Web 3"/>
-    <w:lsdException w:unhideWhenUsed="0" w:uiPriority="0" w:semiHidden="0" w:name="Balloon Text"/>
+    <w:lsdException w:qFormat="1" w:unhideWhenUsed="0" w:uiPriority="0" w:semiHidden="0" w:name="Balloon Text"/>
     <w:lsdException w:unhideWhenUsed="0" w:uiPriority="0" w:semiHidden="0" w:name="Table Grid"/>
     <w:lsdException w:unhideWhenUsed="0" w:uiPriority="0" w:semiHidden="0" w:name="Table Theme"/>
     <w:lsdException w:unhideWhenUsed="0" w:uiPriority="60" w:semiHidden="0" w:name="Light Shading"/>
@@ -4036,6 +4721,7 @@
   <w:style w:type="paragraph" w:styleId="13">
     <w:name w:val="Balloon Text"/>
     <w:basedOn w:val="1"/>
+    <w:qFormat/>
     <w:uiPriority w:val="0"/>
     <w:rPr>
       <w:sz w:val="16"/>
@@ -4054,6 +4740,7 @@
   <w:style w:type="paragraph" w:styleId="15">
     <w:name w:val="Body Text"/>
     <w:basedOn w:val="1"/>
+    <w:qFormat/>
     <w:uiPriority w:val="0"/>
     <w:pPr>
       <w:spacing w:after="120"/>
@@ -4090,6 +4777,7 @@
   <w:style w:type="paragraph" w:styleId="19">
     <w:name w:val="Body Text Indent"/>
     <w:basedOn w:val="1"/>
+    <w:qFormat/>
     <w:uiPriority w:val="0"/>
     <w:pPr>
       <w:spacing w:after="120"/>
@@ -4107,6 +4795,7 @@
   <w:style w:type="paragraph" w:styleId="21">
     <w:name w:val="Body Text Indent 2"/>
     <w:basedOn w:val="1"/>
+    <w:qFormat/>
     <w:uiPriority w:val="0"/>
     <w:pPr>
       <w:spacing w:after="120" w:line="480" w:lineRule="auto"/>
@@ -4142,6 +4831,7 @@
   <w:style w:type="paragraph" w:styleId="24">
     <w:name w:val="Closing"/>
     <w:basedOn w:val="1"/>
+    <w:qFormat/>
     <w:uiPriority w:val="0"/>
     <w:pPr>
       <w:ind w:left="100" w:leftChars="2100"/>
@@ -4150,6 +4840,7 @@
   <w:style w:type="character" w:styleId="25">
     <w:name w:val="annotation reference"/>
     <w:basedOn w:val="11"/>
+    <w:qFormat/>
     <w:uiPriority w:val="0"/>
     <w:rPr>
       <w:sz w:val="21"/>
@@ -4159,6 +4850,7 @@
   <w:style w:type="paragraph" w:styleId="26">
     <w:name w:val="annotation text"/>
     <w:basedOn w:val="1"/>
+    <w:qFormat/>
     <w:uiPriority w:val="0"/>
     <w:pPr>
       <w:jc w:val="left"/>
@@ -4209,6 +4901,7 @@
   <w:style w:type="character" w:styleId="32">
     <w:name w:val="endnote reference"/>
     <w:basedOn w:val="11"/>
+    <w:qFormat/>
     <w:uiPriority w:val="0"/>
     <w:rPr>
       <w:vertAlign w:val="superscript"/>
@@ -4241,6 +4934,7 @@
   <w:style w:type="paragraph" w:styleId="35">
     <w:name w:val="envelope return"/>
     <w:basedOn w:val="1"/>
+    <w:qFormat/>
     <w:uiPriority w:val="0"/>
     <w:pPr>
       <w:snapToGrid w:val="0"/>
@@ -4278,6 +4972,7 @@
   <w:style w:type="character" w:styleId="38">
     <w:name w:val="footnote reference"/>
     <w:basedOn w:val="11"/>
+    <w:qFormat/>
     <w:uiPriority w:val="0"/>
     <w:rPr>
       <w:vertAlign w:val="superscript"/>
@@ -4299,6 +4994,7 @@
   <w:style w:type="paragraph" w:styleId="40">
     <w:name w:val="header"/>
     <w:basedOn w:val="1"/>
+    <w:qFormat/>
     <w:uiPriority w:val="0"/>
     <w:pPr>
       <w:tabs>
@@ -4320,6 +5016,7 @@
   <w:style w:type="paragraph" w:styleId="42">
     <w:name w:val="HTML Address"/>
     <w:basedOn w:val="1"/>
+    <w:qFormat/>
     <w:uiPriority w:val="0"/>
     <w:rPr>
       <w:i/>
@@ -4338,6 +5035,7 @@
   <w:style w:type="character" w:styleId="44">
     <w:name w:val="HTML Code"/>
     <w:basedOn w:val="11"/>
+    <w:qFormat/>
     <w:uiPriority w:val="0"/>
     <w:rPr>
       <w:rFonts w:ascii="Courier New" w:hAnsi="Courier New" w:cs="Courier New"/>
@@ -4357,6 +5055,7 @@
   <w:style w:type="character" w:styleId="46">
     <w:name w:val="HTML Keyboard"/>
     <w:basedOn w:val="11"/>
+    <w:qFormat/>
     <w:uiPriority w:val="0"/>
     <w:rPr>
       <w:rFonts w:ascii="Courier New" w:hAnsi="Courier New" w:cs="Courier New"/>
@@ -4384,6 +5083,7 @@
   <w:style w:type="character" w:styleId="49">
     <w:name w:val="HTML Typewriter"/>
     <w:basedOn w:val="11"/>
+    <w:qFormat/>
     <w:uiPriority w:val="0"/>
     <w:rPr>
       <w:rFonts w:ascii="Courier New" w:hAnsi="Courier New" w:cs="Courier New"/>
@@ -4394,6 +5094,7 @@
   <w:style w:type="character" w:styleId="50">
     <w:name w:val="HTML Variable"/>
     <w:basedOn w:val="11"/>
+    <w:qFormat/>
     <w:uiPriority w:val="0"/>
     <w:rPr>
       <w:i/>
@@ -4413,12 +5114,14 @@
     <w:name w:val="index 1"/>
     <w:basedOn w:val="1"/>
     <w:next w:val="1"/>
+    <w:qFormat/>
     <w:uiPriority w:val="0"/>
   </w:style>
   <w:style w:type="paragraph" w:styleId="53">
     <w:name w:val="index 2"/>
     <w:basedOn w:val="1"/>
     <w:next w:val="1"/>
+    <w:qFormat/>
     <w:uiPriority w:val="0"/>
     <w:pPr>
       <w:ind w:left="200" w:leftChars="200"/>
@@ -4464,6 +5167,7 @@
     <w:name w:val="index 7"/>
     <w:basedOn w:val="1"/>
     <w:next w:val="1"/>
+    <w:qFormat/>
     <w:uiPriority w:val="0"/>
     <w:pPr>
       <w:ind w:left="1200" w:leftChars="1200"/>
@@ -4757,6 +5461,7 @@
       <w:jc w:val="left"/>
     </w:pPr>
     <w:rPr>
+      <w:rFonts w:ascii="Times New Roman" w:hAnsi="Times New Roman" w:eastAsia="SimSun" w:cs="Times New Roman"/>
       <w:kern w:val="0"/>
       <w:sz w:val="24"/>
       <w:szCs w:val="24"/>
@@ -17522,6 +18227,7 @@
       <w:ind w:leftChars="0"/>
     </w:pPr>
     <w:rPr>
+      <w:rFonts w:ascii="Times New Roman" w:hAnsi="Times New Roman" w:eastAsia="SimSun" w:cs="Times New Roman"/>
       <w:sz w:val="20"/>
       <w:szCs w:val="20"/>
     </w:rPr>
@@ -17533,6 +18239,7 @@
       <w:ind w:leftChars="200"/>
     </w:pPr>
     <w:rPr>
+      <w:rFonts w:ascii="Times New Roman" w:hAnsi="Times New Roman" w:eastAsia="SimSun" w:cs="Times New Roman"/>
       <w:sz w:val="20"/>
       <w:szCs w:val="20"/>
     </w:rPr>

</xml_diff>